<commit_message>
v1.2.1; updated page numbers in documentation
</commit_message>
<xml_diff>
--- a/documentation/Anleitung.docx
+++ b/documentation/Anleitung.docx
@@ -3059,7 +3059,7 @@
                 <w:noProof/>
                 <w:webHidden/>
               </w:rPr>
-              <w:t>26</w:t>
+              <w:t>27</w:t>
             </w:r>
             <w:r>
               <w:rPr>
@@ -3491,7 +3491,7 @@
                 <w:noProof/>
                 <w:webHidden/>
               </w:rPr>
-              <w:t>29</w:t>
+              <w:t>30</w:t>
             </w:r>
             <w:r>
               <w:rPr>
@@ -3851,7 +3851,7 @@
                 <w:noProof/>
                 <w:webHidden/>
               </w:rPr>
-              <w:t>31</w:t>
+              <w:t>32</w:t>
             </w:r>
             <w:r>
               <w:rPr>
@@ -4067,7 +4067,7 @@
                 <w:noProof/>
                 <w:webHidden/>
               </w:rPr>
-              <w:t>33</w:t>
+              <w:t>34</w:t>
             </w:r>
             <w:r>
               <w:rPr>
@@ -4155,7 +4155,7 @@
                 <w:noProof/>
                 <w:webHidden/>
               </w:rPr>
-              <w:t>34</w:t>
+              <w:t>35</w:t>
             </w:r>
             <w:r>
               <w:rPr>
@@ -4227,7 +4227,7 @@
                 <w:noProof/>
                 <w:webHidden/>
               </w:rPr>
-              <w:t>34</w:t>
+              <w:t>35</w:t>
             </w:r>
             <w:r>
               <w:rPr>
@@ -4299,7 +4299,7 @@
                 <w:noProof/>
                 <w:webHidden/>
               </w:rPr>
-              <w:t>35</w:t>
+              <w:t>36</w:t>
             </w:r>
             <w:r>
               <w:rPr>
@@ -4387,7 +4387,7 @@
                 <w:noProof/>
                 <w:webHidden/>
               </w:rPr>
-              <w:t>37</w:t>
+              <w:t>38</w:t>
             </w:r>
             <w:r>
               <w:rPr>
@@ -4458,7 +4458,7 @@
                 <w:noProof/>
                 <w:webHidden/>
               </w:rPr>
-              <w:t>37</w:t>
+              <w:t>38</w:t>
             </w:r>
             <w:r>
               <w:rPr>
@@ -4530,7 +4530,7 @@
                 <w:noProof/>
                 <w:webHidden/>
               </w:rPr>
-              <w:t>37</w:t>
+              <w:t>38</w:t>
             </w:r>
             <w:r>
               <w:rPr>
@@ -4602,7 +4602,7 @@
                 <w:noProof/>
                 <w:webHidden/>
               </w:rPr>
-              <w:t>37</w:t>
+              <w:t>38</w:t>
             </w:r>
             <w:r>
               <w:rPr>
@@ -4674,7 +4674,7 @@
                 <w:noProof/>
                 <w:webHidden/>
               </w:rPr>
-              <w:t>39</w:t>
+              <w:t>40</w:t>
             </w:r>
             <w:r>
               <w:rPr>
@@ -4746,7 +4746,7 @@
                 <w:noProof/>
                 <w:webHidden/>
               </w:rPr>
-              <w:t>39</w:t>
+              <w:t>40</w:t>
             </w:r>
             <w:r>
               <w:rPr>
@@ -4818,7 +4818,7 @@
                 <w:noProof/>
                 <w:webHidden/>
               </w:rPr>
-              <w:t>39</w:t>
+              <w:t>40</w:t>
             </w:r>
             <w:r>
               <w:rPr>
@@ -4890,7 +4890,7 @@
                 <w:noProof/>
                 <w:webHidden/>
               </w:rPr>
-              <w:t>41</w:t>
+              <w:t>42</w:t>
             </w:r>
             <w:r>
               <w:rPr>
@@ -4962,7 +4962,7 @@
                 <w:noProof/>
                 <w:webHidden/>
               </w:rPr>
-              <w:t>42</w:t>
+              <w:t>43</w:t>
             </w:r>
             <w:r>
               <w:rPr>
@@ -5050,7 +5050,7 @@
                 <w:noProof/>
                 <w:webHidden/>
               </w:rPr>
-              <w:t>44</w:t>
+              <w:t>45</w:t>
             </w:r>
             <w:r>
               <w:rPr>
@@ -5121,7 +5121,7 @@
                 <w:noProof/>
                 <w:webHidden/>
               </w:rPr>
-              <w:t>44</w:t>
+              <w:t>45</w:t>
             </w:r>
             <w:r>
               <w:rPr>
@@ -5203,7 +5203,7 @@
                 <w:noProof/>
                 <w:webHidden/>
               </w:rPr>
-              <w:t>44</w:t>
+              <w:t>45</w:t>
             </w:r>
             <w:r>
               <w:rPr>
@@ -5283,7 +5283,7 @@
                 <w:noProof/>
                 <w:webHidden/>
               </w:rPr>
-              <w:t>46</w:t>
+              <w:t>47</w:t>
             </w:r>
             <w:r>
               <w:rPr>
@@ -5355,7 +5355,7 @@
                 <w:noProof/>
                 <w:webHidden/>
               </w:rPr>
-              <w:t>47</w:t>
+              <w:t>48</w:t>
             </w:r>
             <w:r>
               <w:rPr>
@@ -5443,7 +5443,7 @@
                 <w:noProof/>
                 <w:webHidden/>
               </w:rPr>
-              <w:t>49</w:t>
+              <w:t>50</w:t>
             </w:r>
             <w:r>
               <w:rPr>
@@ -5514,7 +5514,7 @@
                 <w:noProof/>
                 <w:webHidden/>
               </w:rPr>
-              <w:t>49</w:t>
+              <w:t>50</w:t>
             </w:r>
             <w:r>
               <w:rPr>
@@ -5586,7 +5586,7 @@
                 <w:noProof/>
                 <w:webHidden/>
               </w:rPr>
-              <w:t>49</w:t>
+              <w:t>50</w:t>
             </w:r>
             <w:r>
               <w:rPr>
@@ -5657,7 +5657,7 @@
                 <w:noProof/>
                 <w:webHidden/>
               </w:rPr>
-              <w:t>51</w:t>
+              <w:t>52</w:t>
             </w:r>
             <w:r>
               <w:rPr>
@@ -5745,7 +5745,7 @@
                 <w:noProof/>
                 <w:webHidden/>
               </w:rPr>
-              <w:t>52</w:t>
+              <w:t>53</w:t>
             </w:r>
             <w:r>
               <w:rPr>
@@ -5816,7 +5816,7 @@
                 <w:noProof/>
                 <w:webHidden/>
               </w:rPr>
-              <w:t>52</w:t>
+              <w:t>53</w:t>
             </w:r>
             <w:r>
               <w:rPr>
@@ -5888,7 +5888,7 @@
                 <w:noProof/>
                 <w:webHidden/>
               </w:rPr>
-              <w:t>52</w:t>
+              <w:t>53</w:t>
             </w:r>
             <w:r>
               <w:rPr>
@@ -5959,7 +5959,7 @@
                 <w:noProof/>
                 <w:webHidden/>
               </w:rPr>
-              <w:t>53</w:t>
+              <w:t>54</w:t>
             </w:r>
             <w:r>
               <w:rPr>
@@ -6047,7 +6047,7 @@
                 <w:noProof/>
                 <w:webHidden/>
               </w:rPr>
-              <w:t>54</w:t>
+              <w:t>55</w:t>
             </w:r>
             <w:r>
               <w:rPr>
@@ -6118,7 +6118,7 @@
                 <w:noProof/>
                 <w:webHidden/>
               </w:rPr>
-              <w:t>54</w:t>
+              <w:t>55</w:t>
             </w:r>
             <w:r>
               <w:rPr>
@@ -6190,7 +6190,7 @@
                 <w:noProof/>
                 <w:webHidden/>
               </w:rPr>
-              <w:t>54</w:t>
+              <w:t>55</w:t>
             </w:r>
             <w:r>
               <w:rPr>
@@ -6261,7 +6261,7 @@
                 <w:noProof/>
                 <w:webHidden/>
               </w:rPr>
-              <w:t>55</w:t>
+              <w:t>56</w:t>
             </w:r>
             <w:r>
               <w:rPr>
@@ -6349,7 +6349,7 @@
                 <w:noProof/>
                 <w:webHidden/>
               </w:rPr>
-              <w:t>57</w:t>
+              <w:t>58</w:t>
             </w:r>
             <w:r>
               <w:rPr>
@@ -6437,7 +6437,7 @@
                 <w:noProof/>
                 <w:webHidden/>
               </w:rPr>
-              <w:t>58</w:t>
+              <w:t>59</w:t>
             </w:r>
             <w:r>
               <w:rPr>
@@ -6525,7 +6525,7 @@
                 <w:noProof/>
                 <w:webHidden/>
               </w:rPr>
-              <w:t>61</w:t>
+              <w:t>62</w:t>
             </w:r>
             <w:r>
               <w:rPr>
@@ -6596,7 +6596,7 @@
                 <w:noProof/>
                 <w:webHidden/>
               </w:rPr>
-              <w:t>61</w:t>
+              <w:t>62</w:t>
             </w:r>
             <w:r>
               <w:rPr>
@@ -6667,7 +6667,7 @@
                 <w:noProof/>
                 <w:webHidden/>
               </w:rPr>
-              <w:t>61</w:t>
+              <w:t>62</w:t>
             </w:r>
             <w:r>
               <w:rPr>
@@ -6755,7 +6755,7 @@
                 <w:noProof/>
                 <w:webHidden/>
               </w:rPr>
-              <w:t>62</w:t>
+              <w:t>63</w:t>
             </w:r>
             <w:r>
               <w:rPr>

</xml_diff>